<commit_message>
added dropdown radio stations with pause when switching and logout option
</commit_message>
<xml_diff>
--- a/Project Analysis and Design Documentation .docx
+++ b/Project Analysis and Design Documentation .docx
@@ -18,12 +18,12 @@
           <w:sz w:val="52"/>
         </w:rPr>
       </w:r>
-      <w:bookmarkStart w:id="0" w:name="_Toc521978636"/>
+      <w:bookmarkStart w:id="0" w:name="_Toc523878296"/>
       <w:bookmarkStart w:id="1" w:name="_GoBack"/>
-      <w:bookmarkStart w:id="2" w:name="_Toc523878296"/>
-      <w:bookmarkStart w:id="3" w:name="_Toc521978636"/>
+      <w:bookmarkStart w:id="2" w:name="_Toc521978636"/>
+      <w:bookmarkStart w:id="3" w:name="_Toc523878296"/>
       <w:bookmarkStart w:id="4" w:name="_GoBack"/>
-      <w:bookmarkStart w:id="5" w:name="_Toc523878296"/>
+      <w:bookmarkStart w:id="5" w:name="_Toc521978636"/>
       <w:bookmarkEnd w:id="3"/>
       <w:bookmarkEnd w:id="4"/>
       <w:bookmarkEnd w:id="5"/>
@@ -240,6 +240,7 @@
         <w:rPr>
           <w:rFonts w:cs="Arial" w:ascii="Arial" w:hAnsi="Arial"/>
         </w:rPr>
+        <w:tab/>
       </w:r>
       <w:r>
         <w:br w:type="page"/>
@@ -1795,26 +1796,26 @@
           <w:rFonts w:cs="Arial" w:ascii="Arial" w:hAnsi="Arial"/>
         </w:rPr>
       </w:r>
-      <w:bookmarkStart w:id="6" w:name="_Toc105907879"/>
-      <w:bookmarkStart w:id="7" w:name="_Toc452813577"/>
-      <w:bookmarkStart w:id="8" w:name="_Toc106079514"/>
-      <w:bookmarkStart w:id="9" w:name="_Toc106079783"/>
-      <w:bookmarkStart w:id="10" w:name="_Toc107027559"/>
-      <w:bookmarkStart w:id="11" w:name="_Toc436203377"/>
-      <w:bookmarkStart w:id="12" w:name="_Toc523878297"/>
-      <w:bookmarkStart w:id="13" w:name="_Toc107027769"/>
-      <w:bookmarkStart w:id="14" w:name="_Toc5238782961"/>
-      <w:bookmarkStart w:id="15" w:name="_Toc106079189"/>
-      <w:bookmarkStart w:id="16" w:name="_Toc105907879"/>
-      <w:bookmarkStart w:id="17" w:name="_Toc452813577"/>
-      <w:bookmarkStart w:id="18" w:name="_Toc106079514"/>
-      <w:bookmarkStart w:id="19" w:name="_Toc106079783"/>
-      <w:bookmarkStart w:id="20" w:name="_Toc107027559"/>
-      <w:bookmarkStart w:id="21" w:name="_Toc436203377"/>
-      <w:bookmarkStart w:id="22" w:name="_Toc523878297"/>
-      <w:bookmarkStart w:id="23" w:name="_Toc107027769"/>
-      <w:bookmarkStart w:id="24" w:name="_Toc5238782961"/>
-      <w:bookmarkStart w:id="25" w:name="_Toc106079189"/>
+      <w:bookmarkStart w:id="6" w:name="_Toc106079189"/>
+      <w:bookmarkStart w:id="7" w:name="_Toc5238782961"/>
+      <w:bookmarkStart w:id="8" w:name="_Toc107027769"/>
+      <w:bookmarkStart w:id="9" w:name="_Toc523878297"/>
+      <w:bookmarkStart w:id="10" w:name="_Toc436203377"/>
+      <w:bookmarkStart w:id="11" w:name="_Toc107027559"/>
+      <w:bookmarkStart w:id="12" w:name="_Toc106079783"/>
+      <w:bookmarkStart w:id="13" w:name="_Toc106079514"/>
+      <w:bookmarkStart w:id="14" w:name="_Toc452813577"/>
+      <w:bookmarkStart w:id="15" w:name="_Toc105907879"/>
+      <w:bookmarkStart w:id="16" w:name="_Toc106079189"/>
+      <w:bookmarkStart w:id="17" w:name="_Toc5238782961"/>
+      <w:bookmarkStart w:id="18" w:name="_Toc107027769"/>
+      <w:bookmarkStart w:id="19" w:name="_Toc523878297"/>
+      <w:bookmarkStart w:id="20" w:name="_Toc436203377"/>
+      <w:bookmarkStart w:id="21" w:name="_Toc107027559"/>
+      <w:bookmarkStart w:id="22" w:name="_Toc106079783"/>
+      <w:bookmarkStart w:id="23" w:name="_Toc106079514"/>
+      <w:bookmarkStart w:id="24" w:name="_Toc452813577"/>
+      <w:bookmarkStart w:id="25" w:name="_Toc105907879"/>
       <w:bookmarkEnd w:id="16"/>
       <w:bookmarkEnd w:id="17"/>
       <w:bookmarkEnd w:id="18"/>
@@ -1836,9 +1837,9 @@
       </w:pPr>
       <w:bookmarkStart w:id="26" w:name="__RefHeading___Toc1695_3945709058"/>
       <w:bookmarkStart w:id="27" w:name="_Toc410630966"/>
-      <w:bookmarkStart w:id="28" w:name="_Toc494193639"/>
+      <w:bookmarkStart w:id="28" w:name="_Toc456598586"/>
       <w:bookmarkStart w:id="29" w:name="_Toc456600917"/>
-      <w:bookmarkStart w:id="30" w:name="_Toc456598586"/>
+      <w:bookmarkStart w:id="30" w:name="_Toc494193639"/>
       <w:bookmarkEnd w:id="26"/>
       <w:r>
         <w:rPr/>
@@ -1862,9 +1863,9 @@
       </w:pPr>
       <w:bookmarkStart w:id="31" w:name="__RefHeading___Toc1697_3945709058"/>
       <w:bookmarkStart w:id="32" w:name="_Toc410630967"/>
-      <w:bookmarkStart w:id="33" w:name="_Toc456598587"/>
+      <w:bookmarkStart w:id="33" w:name="_Toc494193640"/>
       <w:bookmarkStart w:id="34" w:name="_Toc456600918"/>
-      <w:bookmarkStart w:id="35" w:name="_Toc494193640"/>
+      <w:bookmarkStart w:id="35" w:name="_Toc456598587"/>
       <w:bookmarkStart w:id="36" w:name="__DdeLink__1036_1741822034"/>
       <w:bookmarkEnd w:id="31"/>
       <w:bookmarkEnd w:id="36"/>
@@ -2059,10 +2060,10 @@
       <w:r>
         <w:rPr/>
       </w:r>
-      <w:bookmarkStart w:id="37" w:name="OLE_LINK2"/>
-      <w:bookmarkStart w:id="38" w:name="OLE_LINK1"/>
-      <w:bookmarkStart w:id="39" w:name="OLE_LINK2"/>
-      <w:bookmarkStart w:id="40" w:name="OLE_LINK1"/>
+      <w:bookmarkStart w:id="37" w:name="OLE_LINK1"/>
+      <w:bookmarkStart w:id="38" w:name="OLE_LINK2"/>
+      <w:bookmarkStart w:id="39" w:name="OLE_LINK1"/>
+      <w:bookmarkStart w:id="40" w:name="OLE_LINK2"/>
       <w:bookmarkEnd w:id="39"/>
       <w:bookmarkEnd w:id="40"/>
     </w:p>
@@ -2072,10 +2073,10 @@
         <w:rPr/>
       </w:pPr>
       <w:bookmarkStart w:id="41" w:name="__RefHeading___Toc1699_3945709058"/>
-      <w:bookmarkStart w:id="42" w:name="_Toc410630968"/>
-      <w:bookmarkStart w:id="43" w:name="_Toc494193645"/>
-      <w:bookmarkStart w:id="44" w:name="OLE_LINK21"/>
-      <w:bookmarkStart w:id="45" w:name="OLE_LINK11"/>
+      <w:bookmarkStart w:id="42" w:name="_Toc494193645"/>
+      <w:bookmarkStart w:id="43" w:name="_Toc410630968"/>
+      <w:bookmarkStart w:id="44" w:name="OLE_LINK11"/>
+      <w:bookmarkStart w:id="45" w:name="OLE_LINK21"/>
       <w:bookmarkEnd w:id="41"/>
       <w:bookmarkEnd w:id="44"/>
       <w:bookmarkEnd w:id="45"/>
@@ -2116,8 +2117,8 @@
       </w:pPr>
       <w:bookmarkStart w:id="47" w:name="__RefHeading___Toc1701_3945709058"/>
       <w:bookmarkStart w:id="48" w:name="_Toc410630969"/>
-      <w:bookmarkStart w:id="49" w:name="_Toc494193648"/>
-      <w:bookmarkStart w:id="50" w:name="_Toc4941936461"/>
+      <w:bookmarkStart w:id="49" w:name="_Toc4941936461"/>
+      <w:bookmarkStart w:id="50" w:name="_Toc494193648"/>
       <w:bookmarkEnd w:id="47"/>
       <w:bookmarkEnd w:id="49"/>
       <w:bookmarkEnd w:id="50"/>
@@ -2424,8 +2425,8 @@
           <w:bCs/>
         </w:rPr>
       </w:pPr>
-      <w:bookmarkStart w:id="54" w:name="__DdeLink__1640_30401538263"/>
-      <w:bookmarkStart w:id="55" w:name="__DdeLink__1643_30401538261"/>
+      <w:bookmarkStart w:id="54" w:name="__DdeLink__1643_30401538261"/>
+      <w:bookmarkStart w:id="55" w:name="__DdeLink__1640_30401538263"/>
       <w:r>
         <w:rPr>
           <w:rFonts w:ascii="arial" w:hAnsi="arial"/>
@@ -3623,10 +3624,10 @@
           <w:rFonts w:cs="Arial" w:ascii="Arial" w:hAnsi="Arial"/>
         </w:rPr>
       </w:r>
-      <w:bookmarkStart w:id="62" w:name="__DdeLink__1633_3040153826"/>
-      <w:bookmarkStart w:id="63" w:name="__DdeLink__1636_3040153826"/>
-      <w:bookmarkStart w:id="64" w:name="__DdeLink__1633_3040153826"/>
-      <w:bookmarkStart w:id="65" w:name="__DdeLink__1636_3040153826"/>
+      <w:bookmarkStart w:id="62" w:name="__DdeLink__1636_3040153826"/>
+      <w:bookmarkStart w:id="63" w:name="__DdeLink__1633_3040153826"/>
+      <w:bookmarkStart w:id="64" w:name="__DdeLink__1636_3040153826"/>
+      <w:bookmarkStart w:id="65" w:name="__DdeLink__1633_3040153826"/>
       <w:bookmarkEnd w:id="64"/>
       <w:bookmarkEnd w:id="65"/>
     </w:p>
@@ -4471,6 +4472,8 @@
           <w:color w:val="000000"/>
         </w:rPr>
       </w:pPr>
+      <w:bookmarkStart w:id="68" w:name="__DdeLink__22173_783576153"/>
+      <w:bookmarkStart w:id="69" w:name="__DdeLink__21856_783576153"/>
       <w:r>
         <w:rPr>
           <w:rFonts w:cs="Arial" w:ascii="Arial" w:hAnsi="Arial"/>
@@ -5574,6 +5577,8 @@
           <w:color w:val="000000"/>
         </w:rPr>
       </w:pPr>
+      <w:bookmarkStart w:id="70" w:name="__DdeLink__22173_783576153"/>
+      <w:bookmarkStart w:id="71" w:name="__DdeLink__21856_783576153"/>
       <w:r>
         <w:rPr>
           <w:rFonts w:cs="Arial" w:ascii="Arial" w:hAnsi="Arial"/>
@@ -5585,6 +5590,8 @@
         </w:rPr>
         <w:t>The feedback page allows users to rate the app and submit detailed feedback to help improve the application</w:t>
       </w:r>
+      <w:bookmarkEnd w:id="70"/>
+      <w:bookmarkEnd w:id="71"/>
     </w:p>
     <w:p>
       <w:pPr>
@@ -5651,16 +5658,16 @@
           <w:rFonts w:ascii="Arial" w:hAnsi="Arial" w:cs="Arial"/>
         </w:rPr>
       </w:pPr>
-      <w:bookmarkStart w:id="68" w:name="__RefHeading___Toc1707_3945709058"/>
-      <w:bookmarkStart w:id="69" w:name="_Toc410630972"/>
-      <w:bookmarkEnd w:id="68"/>
+      <w:bookmarkStart w:id="72" w:name="__RefHeading___Toc1707_3945709058"/>
+      <w:bookmarkStart w:id="73" w:name="_Toc410630972"/>
+      <w:bookmarkEnd w:id="72"/>
       <w:r>
         <w:rPr>
           <w:rFonts w:cs="Arial" w:ascii="Arial" w:hAnsi="Arial"/>
         </w:rPr>
         <w:t>Hardware Architecture</w:t>
       </w:r>
-      <w:bookmarkEnd w:id="69"/>
+      <w:bookmarkEnd w:id="73"/>
     </w:p>
     <w:p>
       <w:pPr>
@@ -5677,8 +5684,8 @@
           <w:color w:val="000000"/>
         </w:rPr>
       </w:pPr>
-      <w:bookmarkStart w:id="70" w:name="__DdeLink__1740_3945709058"/>
-      <w:bookmarkStart w:id="71" w:name="__DdeLink__1831_3945709058"/>
+      <w:bookmarkStart w:id="74" w:name="__DdeLink__1831_3945709058"/>
+      <w:bookmarkStart w:id="75" w:name="__DdeLink__1740_3945709058"/>
       <w:r>
         <w:rPr>
           <w:rFonts w:ascii="arial" w:hAnsi="arial"/>
@@ -5690,8 +5697,8 @@
         </w:rPr>
         <w:t>A</w:t>
       </w:r>
-      <w:bookmarkEnd w:id="70"/>
-      <w:bookmarkEnd w:id="71"/>
+      <w:bookmarkEnd w:id="74"/>
+      <w:bookmarkEnd w:id="75"/>
       <w:r>
         <w:rPr>
           <w:rFonts w:ascii="arial" w:hAnsi="arial"/>
@@ -5902,18 +5909,18 @@
           <w:rFonts w:ascii="Arial" w:hAnsi="Arial" w:cs="Arial"/>
         </w:rPr>
       </w:pPr>
-      <w:bookmarkStart w:id="72" w:name="__RefHeading___Toc1709_3945709058"/>
-      <w:bookmarkStart w:id="73" w:name="_Toc410630973"/>
-      <w:bookmarkStart w:id="74" w:name="__DdeLink__1840_3945709058"/>
-      <w:bookmarkEnd w:id="72"/>
+      <w:bookmarkStart w:id="76" w:name="__RefHeading___Toc1709_3945709058"/>
+      <w:bookmarkStart w:id="77" w:name="__DdeLink__1840_3945709058"/>
+      <w:bookmarkStart w:id="78" w:name="_Toc410630973"/>
+      <w:bookmarkEnd w:id="76"/>
       <w:r>
         <w:rPr>
           <w:rFonts w:cs="Arial" w:ascii="Arial" w:hAnsi="Arial"/>
         </w:rPr>
         <w:t>Software Architecture</w:t>
       </w:r>
-      <w:bookmarkEnd w:id="73"/>
-      <w:bookmarkEnd w:id="74"/>
+      <w:bookmarkEnd w:id="77"/>
+      <w:bookmarkEnd w:id="78"/>
     </w:p>
     <w:p>
       <w:pPr>
@@ -5967,16 +5974,16 @@
           <w:rFonts w:ascii="Arial" w:hAnsi="Arial" w:cs="Arial"/>
         </w:rPr>
       </w:pPr>
-      <w:bookmarkStart w:id="75" w:name="__RefHeading___Toc1885_737508667"/>
-      <w:bookmarkStart w:id="76" w:name="__DdeLink__1903_3945709058"/>
-      <w:bookmarkEnd w:id="75"/>
+      <w:bookmarkStart w:id="79" w:name="__RefHeading___Toc1885_737508667"/>
+      <w:bookmarkStart w:id="80" w:name="__DdeLink__1903_3945709058"/>
+      <w:bookmarkEnd w:id="79"/>
       <w:r>
         <w:rPr>
           <w:rFonts w:cs="Arial" w:ascii="Arial" w:hAnsi="Arial"/>
         </w:rPr>
         <w:t>Server-side</w:t>
       </w:r>
-      <w:bookmarkEnd w:id="76"/>
+      <w:bookmarkEnd w:id="80"/>
     </w:p>
     <w:p>
       <w:pPr>
@@ -6274,8 +6281,8 @@
           <w:bCs/>
         </w:rPr>
       </w:pPr>
-      <w:bookmarkStart w:id="77" w:name="__RefHeading___Toc1887_737508667"/>
-      <w:bookmarkEnd w:id="77"/>
+      <w:bookmarkStart w:id="81" w:name="__RefHeading___Toc1887_737508667"/>
+      <w:bookmarkEnd w:id="81"/>
       <w:r>
         <w:rPr>
           <w:rFonts w:ascii="arial" w:hAnsi="arial"/>
@@ -6360,14 +6367,14 @@
                 <w:rFonts w:ascii="arial" w:hAnsi="arial"/>
               </w:rPr>
             </w:pPr>
-            <w:bookmarkStart w:id="78" w:name="__DdeLink__1910_3945709058"/>
+            <w:bookmarkStart w:id="82" w:name="__DdeLink__1910_3945709058"/>
             <w:r>
               <w:rPr>
                 <w:rFonts w:ascii="arial" w:hAnsi="arial"/>
               </w:rPr>
               <w:t>A promise-based HTTP client for the browser and Node.js, used for making HTTP requests.</w:t>
             </w:r>
-            <w:bookmarkEnd w:id="78"/>
+            <w:bookmarkEnd w:id="82"/>
           </w:p>
         </w:tc>
       </w:tr>
@@ -6710,8 +6717,8 @@
           <w:rFonts w:ascii="Arial" w:hAnsi="Arial" w:cs="Arial"/>
         </w:rPr>
       </w:pPr>
-      <w:bookmarkStart w:id="79" w:name="__RefHeading___Toc1889_737508667"/>
-      <w:bookmarkEnd w:id="79"/>
+      <w:bookmarkStart w:id="83" w:name="__RefHeading___Toc1889_737508667"/>
+      <w:bookmarkEnd w:id="83"/>
       <w:r>
         <w:rPr>
           <w:rFonts w:cs="Arial" w:ascii="Arial" w:hAnsi="Arial"/>
@@ -7089,16 +7096,16 @@
           <w:rFonts w:ascii="Arial" w:hAnsi="Arial" w:cs="Arial"/>
         </w:rPr>
       </w:pPr>
-      <w:bookmarkStart w:id="80" w:name="__RefHeading___Toc1711_3945709058"/>
-      <w:bookmarkStart w:id="81" w:name="_Toc410630974"/>
-      <w:bookmarkEnd w:id="80"/>
+      <w:bookmarkStart w:id="84" w:name="__RefHeading___Toc1711_3945709058"/>
+      <w:bookmarkStart w:id="85" w:name="_Toc410630974"/>
+      <w:bookmarkEnd w:id="84"/>
       <w:r>
         <w:rPr>
           <w:rFonts w:cs="Arial" w:ascii="Arial" w:hAnsi="Arial"/>
         </w:rPr>
         <w:t>Security Architecture</w:t>
       </w:r>
-      <w:bookmarkEnd w:id="81"/>
+      <w:bookmarkEnd w:id="85"/>
     </w:p>
     <w:p>
       <w:pPr>
@@ -7240,16 +7247,16 @@
           <w:rFonts w:ascii="Arial" w:hAnsi="Arial" w:cs="Arial"/>
         </w:rPr>
       </w:pPr>
-      <w:bookmarkStart w:id="82" w:name="__RefHeading___Toc1713_3945709058"/>
-      <w:bookmarkStart w:id="83" w:name="_Toc410630975"/>
-      <w:bookmarkEnd w:id="82"/>
+      <w:bookmarkStart w:id="86" w:name="__RefHeading___Toc1713_3945709058"/>
+      <w:bookmarkStart w:id="87" w:name="_Toc410630975"/>
+      <w:bookmarkEnd w:id="86"/>
       <w:r>
         <w:rPr>
           <w:rFonts w:cs="Arial" w:ascii="Arial" w:hAnsi="Arial"/>
         </w:rPr>
         <w:t>Communication Architecture</w:t>
       </w:r>
-      <w:bookmarkEnd w:id="83"/>
+      <w:bookmarkEnd w:id="87"/>
     </w:p>
     <w:p>
       <w:pPr>
@@ -7860,16 +7867,16 @@
           <w:rFonts w:ascii="Arial" w:hAnsi="Arial" w:cs="Arial"/>
         </w:rPr>
       </w:pPr>
-      <w:bookmarkStart w:id="84" w:name="__RefHeading___Toc1715_3945709058"/>
-      <w:bookmarkStart w:id="85" w:name="_Toc410630976"/>
-      <w:bookmarkEnd w:id="84"/>
+      <w:bookmarkStart w:id="88" w:name="__RefHeading___Toc1715_3945709058"/>
+      <w:bookmarkStart w:id="89" w:name="_Toc410630976"/>
+      <w:bookmarkEnd w:id="88"/>
       <w:r>
         <w:rPr>
           <w:rFonts w:cs="Arial" w:ascii="Arial" w:hAnsi="Arial"/>
         </w:rPr>
         <w:t>Performance</w:t>
       </w:r>
-      <w:bookmarkEnd w:id="85"/>
+      <w:bookmarkEnd w:id="89"/>
     </w:p>
     <w:p>
       <w:pPr>
@@ -8688,14 +8695,14 @@
         <w:pStyle w:val="Heading1"/>
         <w:rPr/>
       </w:pPr>
-      <w:bookmarkStart w:id="86" w:name="__RefHeading___Toc1717_3945709058"/>
-      <w:bookmarkStart w:id="87" w:name="_Toc410630977"/>
-      <w:bookmarkEnd w:id="86"/>
+      <w:bookmarkStart w:id="90" w:name="__RefHeading___Toc1717_3945709058"/>
+      <w:bookmarkStart w:id="91" w:name="_Toc410630977"/>
+      <w:bookmarkEnd w:id="90"/>
       <w:r>
         <w:rPr/>
         <w:t>System Design</w:t>
       </w:r>
-      <w:bookmarkEnd w:id="87"/>
+      <w:bookmarkEnd w:id="91"/>
     </w:p>
     <w:p>
       <w:pPr>
@@ -8713,16 +8720,16 @@
           <w:rFonts w:ascii="Arial" w:hAnsi="Arial" w:cs="Arial"/>
         </w:rPr>
       </w:pPr>
-      <w:bookmarkStart w:id="88" w:name="__RefHeading___Toc1719_3945709058"/>
-      <w:bookmarkStart w:id="89" w:name="_Toc410630978"/>
-      <w:bookmarkEnd w:id="88"/>
+      <w:bookmarkStart w:id="92" w:name="__RefHeading___Toc1719_3945709058"/>
+      <w:bookmarkStart w:id="93" w:name="_Toc410630978"/>
+      <w:bookmarkEnd w:id="92"/>
       <w:r>
         <w:rPr>
           <w:rFonts w:cs="Arial" w:ascii="Arial" w:hAnsi="Arial"/>
         </w:rPr>
         <w:t>Use-Cases</w:t>
       </w:r>
-      <w:bookmarkEnd w:id="89"/>
+      <w:bookmarkEnd w:id="93"/>
     </w:p>
     <w:p>
       <w:pPr>
@@ -8744,7 +8751,7 @@
         </w:rPr>
         <w:t xml:space="preserve">The use cases for the SoulJournal web application can be found in the </w:t>
       </w:r>
-      <w:bookmarkStart w:id="90" w:name="__DdeLink__973_1741822034"/>
+      <w:bookmarkStart w:id="94" w:name="__DdeLink__973_1741822034"/>
       <w:r>
         <w:rPr>
           <w:rFonts w:ascii="arial" w:hAnsi="arial"/>
@@ -8754,7 +8761,7 @@
         </w:rPr>
         <w:t>Requirements Specification</w:t>
       </w:r>
-      <w:bookmarkEnd w:id="90"/>
+      <w:bookmarkEnd w:id="94"/>
       <w:r>
         <w:rPr>
           <w:rFonts w:ascii="arial" w:hAnsi="arial"/>
@@ -8781,16 +8788,16 @@
           <w:rFonts w:ascii="Arial" w:hAnsi="Arial" w:cs="Arial"/>
         </w:rPr>
       </w:pPr>
-      <w:bookmarkStart w:id="91" w:name="__RefHeading___Toc1721_3945709058"/>
-      <w:bookmarkStart w:id="92" w:name="_Toc410630979"/>
-      <w:bookmarkEnd w:id="91"/>
+      <w:bookmarkStart w:id="95" w:name="__RefHeading___Toc1721_3945709058"/>
+      <w:bookmarkStart w:id="96" w:name="_Toc410630979"/>
+      <w:bookmarkEnd w:id="95"/>
       <w:r>
         <w:rPr>
           <w:rFonts w:cs="Arial" w:ascii="Arial" w:hAnsi="Arial"/>
         </w:rPr>
         <w:t>Database Design</w:t>
       </w:r>
-      <w:bookmarkEnd w:id="92"/>
+      <w:bookmarkEnd w:id="96"/>
     </w:p>
     <w:p>
       <w:pPr>
@@ -9241,16 +9248,16 @@
           <w:rFonts w:ascii="Arial" w:hAnsi="Arial" w:cs="Arial"/>
         </w:rPr>
       </w:pPr>
-      <w:bookmarkStart w:id="93" w:name="__RefHeading___Toc1723_3945709058"/>
-      <w:bookmarkStart w:id="94" w:name="_Toc410630980"/>
-      <w:bookmarkEnd w:id="93"/>
+      <w:bookmarkStart w:id="97" w:name="__RefHeading___Toc1723_3945709058"/>
+      <w:bookmarkStart w:id="98" w:name="_Toc410630980"/>
+      <w:bookmarkEnd w:id="97"/>
       <w:r>
         <w:rPr>
           <w:rFonts w:cs="Arial" w:ascii="Arial" w:hAnsi="Arial"/>
         </w:rPr>
         <w:t>Data Conversions</w:t>
       </w:r>
-      <w:bookmarkEnd w:id="94"/>
+      <w:bookmarkEnd w:id="98"/>
     </w:p>
     <w:p>
       <w:pPr>
@@ -9900,16 +9907,16 @@
           <w:rFonts w:ascii="Arial" w:hAnsi="Arial" w:cs="Arial"/>
         </w:rPr>
       </w:pPr>
-      <w:bookmarkStart w:id="95" w:name="__RefHeading___Toc1725_3945709058"/>
-      <w:bookmarkStart w:id="96" w:name="_Toc410630981"/>
-      <w:bookmarkEnd w:id="95"/>
+      <w:bookmarkStart w:id="99" w:name="__RefHeading___Toc1725_3945709058"/>
+      <w:bookmarkStart w:id="100" w:name="_Toc410630981"/>
+      <w:bookmarkEnd w:id="99"/>
       <w:r>
         <w:rPr>
           <w:rFonts w:cs="Arial" w:ascii="Arial" w:hAnsi="Arial"/>
         </w:rPr>
         <w:t>Application Program Interfaces</w:t>
       </w:r>
-      <w:bookmarkEnd w:id="96"/>
+      <w:bookmarkEnd w:id="100"/>
     </w:p>
     <w:p>
       <w:pPr>
@@ -9992,16 +9999,16 @@
           <w:rFonts w:ascii="Arial" w:hAnsi="Arial" w:cs="Arial"/>
         </w:rPr>
       </w:pPr>
-      <w:bookmarkStart w:id="97" w:name="__RefHeading___Toc1727_3945709058"/>
-      <w:bookmarkStart w:id="98" w:name="_Toc410630982"/>
-      <w:bookmarkEnd w:id="97"/>
+      <w:bookmarkStart w:id="101" w:name="__RefHeading___Toc1727_3945709058"/>
+      <w:bookmarkStart w:id="102" w:name="_Toc410630982"/>
+      <w:bookmarkEnd w:id="101"/>
       <w:r>
         <w:rPr>
           <w:rFonts w:cs="Arial" w:ascii="Arial" w:hAnsi="Arial"/>
         </w:rPr>
         <w:t>User Interface Design</w:t>
       </w:r>
-      <w:bookmarkEnd w:id="98"/>
+      <w:bookmarkEnd w:id="102"/>
     </w:p>
     <w:p>
       <w:pPr>
@@ -10206,9 +10213,9 @@
           <w:color w:val="000000"/>
         </w:rPr>
       </w:r>
-      <w:bookmarkStart w:id="99" w:name="__DdeLink__1036_17418220341"/>
-      <w:bookmarkStart w:id="100" w:name="__DdeLink__1036_17418220341"/>
-      <w:bookmarkEnd w:id="100"/>
+      <w:bookmarkStart w:id="103" w:name="__DdeLink__1036_17418220341"/>
+      <w:bookmarkStart w:id="104" w:name="__DdeLink__1036_17418220341"/>
+      <w:bookmarkEnd w:id="104"/>
     </w:p>
     <w:p>
       <w:pPr>
@@ -10793,10 +10800,14 @@
                               <w:pStyle w:val="Figure"/>
                               <w:spacing w:before="120" w:after="120"/>
                               <w:ind w:left="576" w:hanging="0"/>
-                              <w:rPr/>
+                              <w:rPr>
+                                <w:color w:val="000000"/>
+                              </w:rPr>
                             </w:pPr>
                             <w:r>
-                              <w:rPr/>
+                              <w:rPr>
+                                <w:color w:val="000000"/>
+                              </w:rPr>
                               <w:drawing>
                                 <wp:inline distT="0" distB="0" distL="0" distR="0">
                                   <wp:extent cx="1827530" cy="4008755"/>
@@ -10836,7 +10847,9 @@
                               </w:drawing>
                             </w:r>
                             <w:r>
-                              <w:rPr/>
+                              <w:rPr>
+                                <w:color w:val="000000"/>
+                              </w:rPr>
                               <w:t>Figure 4.5.1 / Page</w:t>
                             </w:r>
                           </w:p>
@@ -10863,10 +10876,14 @@
                         <w:pStyle w:val="Figure"/>
                         <w:spacing w:before="120" w:after="120"/>
                         <w:ind w:left="576" w:hanging="0"/>
-                        <w:rPr/>
+                        <w:rPr>
+                          <w:color w:val="000000"/>
+                        </w:rPr>
                       </w:pPr>
                       <w:r>
-                        <w:rPr/>
+                        <w:rPr>
+                          <w:color w:val="000000"/>
+                        </w:rPr>
                         <w:drawing>
                           <wp:inline distT="0" distB="0" distL="0" distR="0">
                             <wp:extent cx="1827530" cy="4008755"/>
@@ -10906,7 +10923,9 @@
                         </w:drawing>
                       </w:r>
                       <w:r>
-                        <w:rPr/>
+                        <w:rPr>
+                          <w:color w:val="000000"/>
+                        </w:rPr>
                         <w:t>Figure 4.5.1 / Page</w:t>
                       </w:r>
                     </w:p>
@@ -12615,32 +12634,28 @@
           <w:color w:val="000000"/>
         </w:rPr>
       </w:r>
-      <w:bookmarkStart w:id="101" w:name="_Toc1070277691"/>
-      <w:bookmarkStart w:id="102" w:name="_Toc5238782971"/>
-      <w:bookmarkStart w:id="103" w:name="_Toc4941936481"/>
-      <w:bookmarkStart w:id="104" w:name="_Toc1060795141"/>
-      <w:bookmarkStart w:id="105" w:name="_Toc1060797831"/>
-      <w:bookmarkStart w:id="106" w:name="_Toc1070275591"/>
-      <w:bookmarkStart w:id="107" w:name="_Toc4362033771"/>
+      <w:bookmarkStart w:id="105" w:name="_Toc1060791891"/>
+      <w:bookmarkStart w:id="106" w:name="_Toc1059078791"/>
+      <w:bookmarkStart w:id="107" w:name="_Toc4528135771"/>
       <w:bookmarkStart w:id="108" w:name="_Toc5219786361"/>
-      <w:bookmarkStart w:id="109" w:name="_Toc4528135771"/>
-      <w:bookmarkStart w:id="110" w:name="_Toc1059078791"/>
-      <w:bookmarkStart w:id="111" w:name="_Toc1060791891"/>
-      <w:bookmarkStart w:id="112" w:name="_Toc1070277691"/>
-      <w:bookmarkStart w:id="113" w:name="_Toc5238782971"/>
-      <w:bookmarkStart w:id="114" w:name="_Toc4941936481"/>
-      <w:bookmarkStart w:id="115" w:name="_Toc1060795141"/>
-      <w:bookmarkStart w:id="116" w:name="_Toc1060797831"/>
-      <w:bookmarkStart w:id="117" w:name="_Toc1070275591"/>
-      <w:bookmarkStart w:id="118" w:name="_Toc4362033771"/>
+      <w:bookmarkStart w:id="109" w:name="_Toc4362033771"/>
+      <w:bookmarkStart w:id="110" w:name="_Toc1070275591"/>
+      <w:bookmarkStart w:id="111" w:name="_Toc1060797831"/>
+      <w:bookmarkStart w:id="112" w:name="_Toc1060795141"/>
+      <w:bookmarkStart w:id="113" w:name="_Toc4941936481"/>
+      <w:bookmarkStart w:id="114" w:name="_Toc5238782971"/>
+      <w:bookmarkStart w:id="115" w:name="_Toc1070277691"/>
+      <w:bookmarkStart w:id="116" w:name="_Toc1060791891"/>
+      <w:bookmarkStart w:id="117" w:name="_Toc1059078791"/>
+      <w:bookmarkStart w:id="118" w:name="_Toc4528135771"/>
       <w:bookmarkStart w:id="119" w:name="_Toc5219786361"/>
-      <w:bookmarkStart w:id="120" w:name="_Toc4528135771"/>
-      <w:bookmarkStart w:id="121" w:name="_Toc1059078791"/>
-      <w:bookmarkStart w:id="122" w:name="_Toc1060791891"/>
-      <w:bookmarkEnd w:id="112"/>
-      <w:bookmarkEnd w:id="113"/>
-      <w:bookmarkEnd w:id="114"/>
-      <w:bookmarkEnd w:id="115"/>
+      <w:bookmarkStart w:id="120" w:name="_Toc4362033771"/>
+      <w:bookmarkStart w:id="121" w:name="_Toc1070275591"/>
+      <w:bookmarkStart w:id="122" w:name="_Toc1060797831"/>
+      <w:bookmarkStart w:id="123" w:name="_Toc1060795141"/>
+      <w:bookmarkStart w:id="124" w:name="_Toc4941936481"/>
+      <w:bookmarkStart w:id="125" w:name="_Toc5238782971"/>
+      <w:bookmarkStart w:id="126" w:name="_Toc1070277691"/>
       <w:bookmarkEnd w:id="116"/>
       <w:bookmarkEnd w:id="117"/>
       <w:bookmarkEnd w:id="118"/>
@@ -12648,6 +12663,10 @@
       <w:bookmarkEnd w:id="120"/>
       <w:bookmarkEnd w:id="121"/>
       <w:bookmarkEnd w:id="122"/>
+      <w:bookmarkEnd w:id="123"/>
+      <w:bookmarkEnd w:id="124"/>
+      <w:bookmarkEnd w:id="125"/>
+      <w:bookmarkEnd w:id="126"/>
       <w:r>
         <w:br w:type="page"/>
       </w:r>
@@ -12662,8 +12681,8 @@
         <w:ind w:left="0" w:hanging="0"/>
         <w:rPr/>
       </w:pPr>
-      <w:bookmarkStart w:id="123" w:name="__RefHeading___Toc1733_3945709058"/>
-      <w:bookmarkEnd w:id="123"/>
+      <w:bookmarkStart w:id="127" w:name="__RefHeading___Toc1733_3945709058"/>
+      <w:bookmarkEnd w:id="127"/>
       <w:r>
         <w:rPr/>
         <w:t xml:space="preserve"> </w:t>
@@ -12676,14 +12695,14 @@
           <w:rFonts w:ascii="Arial" w:hAnsi="Arial" w:cs="Arial"/>
         </w:rPr>
       </w:pPr>
-      <w:bookmarkStart w:id="124" w:name="_Toc410630985"/>
+      <w:bookmarkStart w:id="128" w:name="_Toc410630985"/>
       <w:r>
         <w:rPr>
           <w:rFonts w:cs="Arial" w:ascii="Arial" w:hAnsi="Arial"/>
         </w:rPr>
         <w:t>Appendix A: References</w:t>
       </w:r>
-      <w:bookmarkEnd w:id="124"/>
+      <w:bookmarkEnd w:id="128"/>
     </w:p>
     <w:p>
       <w:pPr>
@@ -12962,14 +12981,14 @@
           <w:rFonts w:ascii="Arial" w:hAnsi="Arial" w:cs="Arial"/>
         </w:rPr>
       </w:pPr>
-      <w:bookmarkStart w:id="125" w:name="_Toc410630986"/>
+      <w:bookmarkStart w:id="129" w:name="_Toc410630986"/>
       <w:r>
         <w:rPr>
           <w:rFonts w:cs="Arial" w:ascii="Arial" w:hAnsi="Arial"/>
         </w:rPr>
         <w:t>Appendix B: Key Terms</w:t>
       </w:r>
-      <w:bookmarkEnd w:id="125"/>
+      <w:bookmarkEnd w:id="129"/>
     </w:p>
     <w:p>
       <w:pPr>
@@ -14256,7 +14275,7 @@
         <w:szCs w:val="18"/>
         <w:rFonts w:cs="Arial" w:ascii="Arial" w:hAnsi="Arial"/>
       </w:rPr>
-      <w:t>19</w:t>
+      <w:t>20</w:t>
     </w:r>
     <w:r>
       <w:rPr>
@@ -19972,7 +19991,7 @@
     <w:qFormat/>
     <w:pPr>
       <w:shd w:val="clear" w:color="auto" w:fill="auto"/>
-      <w:overflowPunct w:val="true"/>
+      <w:overflowPunct w:val="false"/>
       <w:snapToGrid w:val="true"/>
       <w:textAlignment w:val="baseline"/>
     </w:pPr>

</xml_diff>

<commit_message>
update home to get alerts instead of other components
</commit_message>
<xml_diff>
--- a/Project Analysis and Design Documentation .docx
+++ b/Project Analysis and Design Documentation .docx
@@ -18,12 +18,12 @@
           <w:sz w:val="52"/>
         </w:rPr>
       </w:r>
-      <w:bookmarkStart w:id="0" w:name="_Toc523878296"/>
+      <w:bookmarkStart w:id="0" w:name="_Toc521978636"/>
       <w:bookmarkStart w:id="1" w:name="_GoBack"/>
-      <w:bookmarkStart w:id="2" w:name="_Toc521978636"/>
-      <w:bookmarkStart w:id="3" w:name="_Toc523878296"/>
+      <w:bookmarkStart w:id="2" w:name="_Toc523878296"/>
+      <w:bookmarkStart w:id="3" w:name="_Toc521978636"/>
       <w:bookmarkStart w:id="4" w:name="_GoBack"/>
-      <w:bookmarkStart w:id="5" w:name="_Toc521978636"/>
+      <w:bookmarkStart w:id="5" w:name="_Toc523878296"/>
       <w:bookmarkEnd w:id="3"/>
       <w:bookmarkEnd w:id="4"/>
       <w:bookmarkEnd w:id="5"/>
@@ -1796,26 +1796,26 @@
           <w:rFonts w:cs="Arial" w:ascii="Arial" w:hAnsi="Arial"/>
         </w:rPr>
       </w:r>
-      <w:bookmarkStart w:id="6" w:name="_Toc106079189"/>
-      <w:bookmarkStart w:id="7" w:name="_Toc5238782961"/>
-      <w:bookmarkStart w:id="8" w:name="_Toc107027769"/>
-      <w:bookmarkStart w:id="9" w:name="_Toc523878297"/>
-      <w:bookmarkStart w:id="10" w:name="_Toc436203377"/>
-      <w:bookmarkStart w:id="11" w:name="_Toc107027559"/>
-      <w:bookmarkStart w:id="12" w:name="_Toc106079783"/>
-      <w:bookmarkStart w:id="13" w:name="_Toc106079514"/>
-      <w:bookmarkStart w:id="14" w:name="_Toc452813577"/>
-      <w:bookmarkStart w:id="15" w:name="_Toc105907879"/>
-      <w:bookmarkStart w:id="16" w:name="_Toc106079189"/>
-      <w:bookmarkStart w:id="17" w:name="_Toc5238782961"/>
-      <w:bookmarkStart w:id="18" w:name="_Toc107027769"/>
-      <w:bookmarkStart w:id="19" w:name="_Toc523878297"/>
-      <w:bookmarkStart w:id="20" w:name="_Toc436203377"/>
-      <w:bookmarkStart w:id="21" w:name="_Toc107027559"/>
-      <w:bookmarkStart w:id="22" w:name="_Toc106079783"/>
-      <w:bookmarkStart w:id="23" w:name="_Toc106079514"/>
-      <w:bookmarkStart w:id="24" w:name="_Toc452813577"/>
-      <w:bookmarkStart w:id="25" w:name="_Toc105907879"/>
+      <w:bookmarkStart w:id="6" w:name="_Toc105907879"/>
+      <w:bookmarkStart w:id="7" w:name="_Toc452813577"/>
+      <w:bookmarkStart w:id="8" w:name="_Toc106079514"/>
+      <w:bookmarkStart w:id="9" w:name="_Toc106079783"/>
+      <w:bookmarkStart w:id="10" w:name="_Toc107027559"/>
+      <w:bookmarkStart w:id="11" w:name="_Toc436203377"/>
+      <w:bookmarkStart w:id="12" w:name="_Toc523878297"/>
+      <w:bookmarkStart w:id="13" w:name="_Toc107027769"/>
+      <w:bookmarkStart w:id="14" w:name="_Toc5238782961"/>
+      <w:bookmarkStart w:id="15" w:name="_Toc106079189"/>
+      <w:bookmarkStart w:id="16" w:name="_Toc105907879"/>
+      <w:bookmarkStart w:id="17" w:name="_Toc452813577"/>
+      <w:bookmarkStart w:id="18" w:name="_Toc106079514"/>
+      <w:bookmarkStart w:id="19" w:name="_Toc106079783"/>
+      <w:bookmarkStart w:id="20" w:name="_Toc107027559"/>
+      <w:bookmarkStart w:id="21" w:name="_Toc436203377"/>
+      <w:bookmarkStart w:id="22" w:name="_Toc523878297"/>
+      <w:bookmarkStart w:id="23" w:name="_Toc107027769"/>
+      <w:bookmarkStart w:id="24" w:name="_Toc5238782961"/>
+      <w:bookmarkStart w:id="25" w:name="_Toc106079189"/>
       <w:bookmarkEnd w:id="16"/>
       <w:bookmarkEnd w:id="17"/>
       <w:bookmarkEnd w:id="18"/>
@@ -1837,9 +1837,9 @@
       </w:pPr>
       <w:bookmarkStart w:id="26" w:name="__RefHeading___Toc1695_3945709058"/>
       <w:bookmarkStart w:id="27" w:name="_Toc410630966"/>
-      <w:bookmarkStart w:id="28" w:name="_Toc456598586"/>
+      <w:bookmarkStart w:id="28" w:name="_Toc494193639"/>
       <w:bookmarkStart w:id="29" w:name="_Toc456600917"/>
-      <w:bookmarkStart w:id="30" w:name="_Toc494193639"/>
+      <w:bookmarkStart w:id="30" w:name="_Toc456598586"/>
       <w:bookmarkEnd w:id="26"/>
       <w:r>
         <w:rPr/>
@@ -1863,9 +1863,9 @@
       </w:pPr>
       <w:bookmarkStart w:id="31" w:name="__RefHeading___Toc1697_3945709058"/>
       <w:bookmarkStart w:id="32" w:name="_Toc410630967"/>
-      <w:bookmarkStart w:id="33" w:name="_Toc494193640"/>
+      <w:bookmarkStart w:id="33" w:name="_Toc456598587"/>
       <w:bookmarkStart w:id="34" w:name="_Toc456600918"/>
-      <w:bookmarkStart w:id="35" w:name="_Toc456598587"/>
+      <w:bookmarkStart w:id="35" w:name="_Toc494193640"/>
       <w:bookmarkStart w:id="36" w:name="__DdeLink__1036_1741822034"/>
       <w:bookmarkEnd w:id="31"/>
       <w:bookmarkEnd w:id="36"/>
@@ -2060,10 +2060,10 @@
       <w:r>
         <w:rPr/>
       </w:r>
-      <w:bookmarkStart w:id="37" w:name="OLE_LINK1"/>
-      <w:bookmarkStart w:id="38" w:name="OLE_LINK2"/>
-      <w:bookmarkStart w:id="39" w:name="OLE_LINK1"/>
-      <w:bookmarkStart w:id="40" w:name="OLE_LINK2"/>
+      <w:bookmarkStart w:id="37" w:name="OLE_LINK2"/>
+      <w:bookmarkStart w:id="38" w:name="OLE_LINK1"/>
+      <w:bookmarkStart w:id="39" w:name="OLE_LINK2"/>
+      <w:bookmarkStart w:id="40" w:name="OLE_LINK1"/>
       <w:bookmarkEnd w:id="39"/>
       <w:bookmarkEnd w:id="40"/>
     </w:p>
@@ -2073,10 +2073,10 @@
         <w:rPr/>
       </w:pPr>
       <w:bookmarkStart w:id="41" w:name="__RefHeading___Toc1699_3945709058"/>
-      <w:bookmarkStart w:id="42" w:name="_Toc494193645"/>
-      <w:bookmarkStart w:id="43" w:name="_Toc410630968"/>
-      <w:bookmarkStart w:id="44" w:name="OLE_LINK11"/>
-      <w:bookmarkStart w:id="45" w:name="OLE_LINK21"/>
+      <w:bookmarkStart w:id="42" w:name="_Toc410630968"/>
+      <w:bookmarkStart w:id="43" w:name="_Toc494193645"/>
+      <w:bookmarkStart w:id="44" w:name="OLE_LINK21"/>
+      <w:bookmarkStart w:id="45" w:name="OLE_LINK11"/>
       <w:bookmarkEnd w:id="41"/>
       <w:bookmarkEnd w:id="44"/>
       <w:bookmarkEnd w:id="45"/>
@@ -2117,8 +2117,8 @@
       </w:pPr>
       <w:bookmarkStart w:id="47" w:name="__RefHeading___Toc1701_3945709058"/>
       <w:bookmarkStart w:id="48" w:name="_Toc410630969"/>
-      <w:bookmarkStart w:id="49" w:name="_Toc4941936461"/>
-      <w:bookmarkStart w:id="50" w:name="_Toc494193648"/>
+      <w:bookmarkStart w:id="49" w:name="_Toc494193648"/>
+      <w:bookmarkStart w:id="50" w:name="_Toc4941936461"/>
       <w:bookmarkEnd w:id="47"/>
       <w:bookmarkEnd w:id="49"/>
       <w:bookmarkEnd w:id="50"/>
@@ -2320,7 +2320,7 @@
         <w:rPr>
           <w:rFonts w:cs="Arial" w:ascii="Arial" w:hAnsi="Arial"/>
         </w:rPr>
-        <w:t>The system architecture of Souljournal is designed to be modular and scalable, ensuring smooth interaction between various components. The architecture will consiste of three main layers:</w:t>
+        <w:t>The system architecture of Souljournal is designed to be modular and scalable, ensuring smooth interaction between various components. The architecture will consist of three main layers:</w:t>
       </w:r>
     </w:p>
     <w:p>
@@ -2425,8 +2425,8 @@
           <w:bCs/>
         </w:rPr>
       </w:pPr>
-      <w:bookmarkStart w:id="54" w:name="__DdeLink__1643_30401538261"/>
-      <w:bookmarkStart w:id="55" w:name="__DdeLink__1640_30401538263"/>
+      <w:bookmarkStart w:id="54" w:name="__DdeLink__1640_30401538263"/>
+      <w:bookmarkStart w:id="55" w:name="__DdeLink__1643_30401538261"/>
       <w:r>
         <w:rPr>
           <w:rFonts w:ascii="arial" w:hAnsi="arial"/>
@@ -2854,7 +2854,15 @@
           <w:b w:val="false"/>
           <w:bCs w:val="false"/>
         </w:rPr>
-        <w:t>: Stores user data, journal entries, and econfiguration settings.</w:t>
+        <w:t xml:space="preserve">: Stores user data, journal entries, and </w:t>
+      </w:r>
+      <w:r>
+        <w:rPr>
+          <w:rFonts w:ascii="arial" w:hAnsi="arial"/>
+          <w:b w:val="false"/>
+          <w:bCs w:val="false"/>
+        </w:rPr>
+        <w:t>feedback submissions.</w:t>
       </w:r>
     </w:p>
     <w:p>
@@ -3624,10 +3632,10 @@
           <w:rFonts w:cs="Arial" w:ascii="Arial" w:hAnsi="Arial"/>
         </w:rPr>
       </w:r>
-      <w:bookmarkStart w:id="62" w:name="__DdeLink__1636_3040153826"/>
-      <w:bookmarkStart w:id="63" w:name="__DdeLink__1633_3040153826"/>
-      <w:bookmarkStart w:id="64" w:name="__DdeLink__1636_3040153826"/>
-      <w:bookmarkStart w:id="65" w:name="__DdeLink__1633_3040153826"/>
+      <w:bookmarkStart w:id="62" w:name="__DdeLink__1633_3040153826"/>
+      <w:bookmarkStart w:id="63" w:name="__DdeLink__1636_3040153826"/>
+      <w:bookmarkStart w:id="64" w:name="__DdeLink__1633_3040153826"/>
+      <w:bookmarkStart w:id="65" w:name="__DdeLink__1636_3040153826"/>
       <w:bookmarkEnd w:id="64"/>
       <w:bookmarkEnd w:id="65"/>
     </w:p>
@@ -4472,8 +4480,6 @@
           <w:color w:val="000000"/>
         </w:rPr>
       </w:pPr>
-      <w:bookmarkStart w:id="68" w:name="__DdeLink__22173_783576153"/>
-      <w:bookmarkStart w:id="69" w:name="__DdeLink__21856_783576153"/>
       <w:r>
         <w:rPr>
           <w:rFonts w:cs="Arial" w:ascii="Arial" w:hAnsi="Arial"/>
@@ -5577,8 +5583,8 @@
           <w:color w:val="000000"/>
         </w:rPr>
       </w:pPr>
-      <w:bookmarkStart w:id="70" w:name="__DdeLink__22173_783576153"/>
-      <w:bookmarkStart w:id="71" w:name="__DdeLink__21856_783576153"/>
+      <w:bookmarkStart w:id="68" w:name="__DdeLink__21856_783576153"/>
+      <w:bookmarkStart w:id="69" w:name="__DdeLink__22173_783576153"/>
       <w:r>
         <w:rPr>
           <w:rFonts w:cs="Arial" w:ascii="Arial" w:hAnsi="Arial"/>
@@ -5590,8 +5596,8 @@
         </w:rPr>
         <w:t>The feedback page allows users to rate the app and submit detailed feedback to help improve the application</w:t>
       </w:r>
-      <w:bookmarkEnd w:id="70"/>
-      <w:bookmarkEnd w:id="71"/>
+      <w:bookmarkEnd w:id="68"/>
+      <w:bookmarkEnd w:id="69"/>
     </w:p>
     <w:p>
       <w:pPr>
@@ -5658,16 +5664,16 @@
           <w:rFonts w:ascii="Arial" w:hAnsi="Arial" w:cs="Arial"/>
         </w:rPr>
       </w:pPr>
-      <w:bookmarkStart w:id="72" w:name="__RefHeading___Toc1707_3945709058"/>
-      <w:bookmarkStart w:id="73" w:name="_Toc410630972"/>
-      <w:bookmarkEnd w:id="72"/>
+      <w:bookmarkStart w:id="70" w:name="__RefHeading___Toc1707_3945709058"/>
+      <w:bookmarkStart w:id="71" w:name="_Toc410630972"/>
+      <w:bookmarkEnd w:id="70"/>
       <w:r>
         <w:rPr>
           <w:rFonts w:cs="Arial" w:ascii="Arial" w:hAnsi="Arial"/>
         </w:rPr>
         <w:t>Hardware Architecture</w:t>
       </w:r>
-      <w:bookmarkEnd w:id="73"/>
+      <w:bookmarkEnd w:id="71"/>
     </w:p>
     <w:p>
       <w:pPr>
@@ -5684,8 +5690,8 @@
           <w:color w:val="000000"/>
         </w:rPr>
       </w:pPr>
-      <w:bookmarkStart w:id="74" w:name="__DdeLink__1831_3945709058"/>
-      <w:bookmarkStart w:id="75" w:name="__DdeLink__1740_3945709058"/>
+      <w:bookmarkStart w:id="72" w:name="__DdeLink__1740_3945709058"/>
+      <w:bookmarkStart w:id="73" w:name="__DdeLink__1831_3945709058"/>
       <w:r>
         <w:rPr>
           <w:rFonts w:ascii="arial" w:hAnsi="arial"/>
@@ -5697,8 +5703,8 @@
         </w:rPr>
         <w:t>A</w:t>
       </w:r>
-      <w:bookmarkEnd w:id="74"/>
-      <w:bookmarkEnd w:id="75"/>
+      <w:bookmarkEnd w:id="72"/>
+      <w:bookmarkEnd w:id="73"/>
       <w:r>
         <w:rPr>
           <w:rFonts w:ascii="arial" w:hAnsi="arial"/>
@@ -5909,18 +5915,18 @@
           <w:rFonts w:ascii="Arial" w:hAnsi="Arial" w:cs="Arial"/>
         </w:rPr>
       </w:pPr>
-      <w:bookmarkStart w:id="76" w:name="__RefHeading___Toc1709_3945709058"/>
-      <w:bookmarkStart w:id="77" w:name="__DdeLink__1840_3945709058"/>
-      <w:bookmarkStart w:id="78" w:name="_Toc410630973"/>
+      <w:bookmarkStart w:id="74" w:name="__RefHeading___Toc1709_3945709058"/>
+      <w:bookmarkStart w:id="75" w:name="_Toc410630973"/>
+      <w:bookmarkStart w:id="76" w:name="__DdeLink__1840_3945709058"/>
+      <w:bookmarkEnd w:id="74"/>
+      <w:r>
+        <w:rPr>
+          <w:rFonts w:cs="Arial" w:ascii="Arial" w:hAnsi="Arial"/>
+        </w:rPr>
+        <w:t>Software Architecture</w:t>
+      </w:r>
+      <w:bookmarkEnd w:id="75"/>
       <w:bookmarkEnd w:id="76"/>
-      <w:r>
-        <w:rPr>
-          <w:rFonts w:cs="Arial" w:ascii="Arial" w:hAnsi="Arial"/>
-        </w:rPr>
-        <w:t>Software Architecture</w:t>
-      </w:r>
-      <w:bookmarkEnd w:id="77"/>
-      <w:bookmarkEnd w:id="78"/>
     </w:p>
     <w:p>
       <w:pPr>
@@ -5974,16 +5980,16 @@
           <w:rFonts w:ascii="Arial" w:hAnsi="Arial" w:cs="Arial"/>
         </w:rPr>
       </w:pPr>
-      <w:bookmarkStart w:id="79" w:name="__RefHeading___Toc1885_737508667"/>
-      <w:bookmarkStart w:id="80" w:name="__DdeLink__1903_3945709058"/>
-      <w:bookmarkEnd w:id="79"/>
+      <w:bookmarkStart w:id="77" w:name="__RefHeading___Toc1885_737508667"/>
+      <w:bookmarkStart w:id="78" w:name="__DdeLink__1903_3945709058"/>
+      <w:bookmarkEnd w:id="77"/>
       <w:r>
         <w:rPr>
           <w:rFonts w:cs="Arial" w:ascii="Arial" w:hAnsi="Arial"/>
         </w:rPr>
         <w:t>Server-side</w:t>
       </w:r>
-      <w:bookmarkEnd w:id="80"/>
+      <w:bookmarkEnd w:id="78"/>
     </w:p>
     <w:p>
       <w:pPr>
@@ -6281,8 +6287,8 @@
           <w:bCs/>
         </w:rPr>
       </w:pPr>
-      <w:bookmarkStart w:id="81" w:name="__RefHeading___Toc1887_737508667"/>
-      <w:bookmarkEnd w:id="81"/>
+      <w:bookmarkStart w:id="79" w:name="__RefHeading___Toc1887_737508667"/>
+      <w:bookmarkEnd w:id="79"/>
       <w:r>
         <w:rPr>
           <w:rFonts w:ascii="arial" w:hAnsi="arial"/>
@@ -6367,14 +6373,14 @@
                 <w:rFonts w:ascii="arial" w:hAnsi="arial"/>
               </w:rPr>
             </w:pPr>
-            <w:bookmarkStart w:id="82" w:name="__DdeLink__1910_3945709058"/>
+            <w:bookmarkStart w:id="80" w:name="__DdeLink__1910_3945709058"/>
             <w:r>
               <w:rPr>
                 <w:rFonts w:ascii="arial" w:hAnsi="arial"/>
               </w:rPr>
               <w:t>A promise-based HTTP client for the browser and Node.js, used for making HTTP requests.</w:t>
             </w:r>
-            <w:bookmarkEnd w:id="82"/>
+            <w:bookmarkEnd w:id="80"/>
           </w:p>
         </w:tc>
       </w:tr>
@@ -6717,8 +6723,8 @@
           <w:rFonts w:ascii="Arial" w:hAnsi="Arial" w:cs="Arial"/>
         </w:rPr>
       </w:pPr>
-      <w:bookmarkStart w:id="83" w:name="__RefHeading___Toc1889_737508667"/>
-      <w:bookmarkEnd w:id="83"/>
+      <w:bookmarkStart w:id="81" w:name="__RefHeading___Toc1889_737508667"/>
+      <w:bookmarkEnd w:id="81"/>
       <w:r>
         <w:rPr>
           <w:rFonts w:cs="Arial" w:ascii="Arial" w:hAnsi="Arial"/>
@@ -7096,16 +7102,16 @@
           <w:rFonts w:ascii="Arial" w:hAnsi="Arial" w:cs="Arial"/>
         </w:rPr>
       </w:pPr>
-      <w:bookmarkStart w:id="84" w:name="__RefHeading___Toc1711_3945709058"/>
-      <w:bookmarkStart w:id="85" w:name="_Toc410630974"/>
-      <w:bookmarkEnd w:id="84"/>
+      <w:bookmarkStart w:id="82" w:name="__RefHeading___Toc1711_3945709058"/>
+      <w:bookmarkStart w:id="83" w:name="_Toc410630974"/>
+      <w:bookmarkEnd w:id="82"/>
       <w:r>
         <w:rPr>
           <w:rFonts w:cs="Arial" w:ascii="Arial" w:hAnsi="Arial"/>
         </w:rPr>
         <w:t>Security Architecture</w:t>
       </w:r>
-      <w:bookmarkEnd w:id="85"/>
+      <w:bookmarkEnd w:id="83"/>
     </w:p>
     <w:p>
       <w:pPr>
@@ -7247,16 +7253,16 @@
           <w:rFonts w:ascii="Arial" w:hAnsi="Arial" w:cs="Arial"/>
         </w:rPr>
       </w:pPr>
-      <w:bookmarkStart w:id="86" w:name="__RefHeading___Toc1713_3945709058"/>
-      <w:bookmarkStart w:id="87" w:name="_Toc410630975"/>
-      <w:bookmarkEnd w:id="86"/>
+      <w:bookmarkStart w:id="84" w:name="__RefHeading___Toc1713_3945709058"/>
+      <w:bookmarkStart w:id="85" w:name="_Toc410630975"/>
+      <w:bookmarkEnd w:id="84"/>
       <w:r>
         <w:rPr>
           <w:rFonts w:cs="Arial" w:ascii="Arial" w:hAnsi="Arial"/>
         </w:rPr>
         <w:t>Communication Architecture</w:t>
       </w:r>
-      <w:bookmarkEnd w:id="87"/>
+      <w:bookmarkEnd w:id="85"/>
     </w:p>
     <w:p>
       <w:pPr>
@@ -7867,16 +7873,16 @@
           <w:rFonts w:ascii="Arial" w:hAnsi="Arial" w:cs="Arial"/>
         </w:rPr>
       </w:pPr>
-      <w:bookmarkStart w:id="88" w:name="__RefHeading___Toc1715_3945709058"/>
-      <w:bookmarkStart w:id="89" w:name="_Toc410630976"/>
-      <w:bookmarkEnd w:id="88"/>
+      <w:bookmarkStart w:id="86" w:name="__RefHeading___Toc1715_3945709058"/>
+      <w:bookmarkStart w:id="87" w:name="_Toc410630976"/>
+      <w:bookmarkEnd w:id="86"/>
       <w:r>
         <w:rPr>
           <w:rFonts w:cs="Arial" w:ascii="Arial" w:hAnsi="Arial"/>
         </w:rPr>
         <w:t>Performance</w:t>
       </w:r>
-      <w:bookmarkEnd w:id="89"/>
+      <w:bookmarkEnd w:id="87"/>
     </w:p>
     <w:p>
       <w:pPr>
@@ -8695,14 +8701,14 @@
         <w:pStyle w:val="Heading1"/>
         <w:rPr/>
       </w:pPr>
-      <w:bookmarkStart w:id="90" w:name="__RefHeading___Toc1717_3945709058"/>
-      <w:bookmarkStart w:id="91" w:name="_Toc410630977"/>
-      <w:bookmarkEnd w:id="90"/>
+      <w:bookmarkStart w:id="88" w:name="__RefHeading___Toc1717_3945709058"/>
+      <w:bookmarkStart w:id="89" w:name="_Toc410630977"/>
+      <w:bookmarkEnd w:id="88"/>
       <w:r>
         <w:rPr/>
         <w:t>System Design</w:t>
       </w:r>
-      <w:bookmarkEnd w:id="91"/>
+      <w:bookmarkEnd w:id="89"/>
     </w:p>
     <w:p>
       <w:pPr>
@@ -8720,48 +8726,48 @@
           <w:rFonts w:ascii="Arial" w:hAnsi="Arial" w:cs="Arial"/>
         </w:rPr>
       </w:pPr>
-      <w:bookmarkStart w:id="92" w:name="__RefHeading___Toc1719_3945709058"/>
-      <w:bookmarkStart w:id="93" w:name="_Toc410630978"/>
+      <w:bookmarkStart w:id="90" w:name="__RefHeading___Toc1719_3945709058"/>
+      <w:bookmarkStart w:id="91" w:name="_Toc410630978"/>
+      <w:bookmarkEnd w:id="90"/>
+      <w:r>
+        <w:rPr>
+          <w:rFonts w:cs="Arial" w:ascii="Arial" w:hAnsi="Arial"/>
+        </w:rPr>
+        <w:t>Use-Cases</w:t>
+      </w:r>
+      <w:bookmarkEnd w:id="91"/>
+    </w:p>
+    <w:p>
+      <w:pPr>
+        <w:pStyle w:val="InfoBlue"/>
+        <w:rPr>
+          <w:rFonts w:ascii="arial" w:hAnsi="arial"/>
+          <w:i w:val="false"/>
+          <w:i w:val="false"/>
+          <w:iCs w:val="false"/>
+          <w:color w:val="000000"/>
+        </w:rPr>
+      </w:pPr>
+      <w:r>
+        <w:rPr>
+          <w:rFonts w:ascii="arial" w:hAnsi="arial"/>
+          <w:i w:val="false"/>
+          <w:iCs w:val="false"/>
+          <w:color w:val="000000"/>
+        </w:rPr>
+        <w:t xml:space="preserve">The use cases for the SoulJournal web application can be found in the </w:t>
+      </w:r>
+      <w:bookmarkStart w:id="92" w:name="__DdeLink__973_1741822034"/>
+      <w:r>
+        <w:rPr>
+          <w:rFonts w:ascii="arial" w:hAnsi="arial"/>
+          <w:i w:val="false"/>
+          <w:iCs w:val="false"/>
+          <w:color w:val="000000"/>
+        </w:rPr>
+        <w:t>Requirements Specification</w:t>
+      </w:r>
       <w:bookmarkEnd w:id="92"/>
-      <w:r>
-        <w:rPr>
-          <w:rFonts w:cs="Arial" w:ascii="Arial" w:hAnsi="Arial"/>
-        </w:rPr>
-        <w:t>Use-Cases</w:t>
-      </w:r>
-      <w:bookmarkEnd w:id="93"/>
-    </w:p>
-    <w:p>
-      <w:pPr>
-        <w:pStyle w:val="InfoBlue"/>
-        <w:rPr>
-          <w:rFonts w:ascii="arial" w:hAnsi="arial"/>
-          <w:i w:val="false"/>
-          <w:i w:val="false"/>
-          <w:iCs w:val="false"/>
-          <w:color w:val="000000"/>
-        </w:rPr>
-      </w:pPr>
-      <w:r>
-        <w:rPr>
-          <w:rFonts w:ascii="arial" w:hAnsi="arial"/>
-          <w:i w:val="false"/>
-          <w:iCs w:val="false"/>
-          <w:color w:val="000000"/>
-        </w:rPr>
-        <w:t xml:space="preserve">The use cases for the SoulJournal web application can be found in the </w:t>
-      </w:r>
-      <w:bookmarkStart w:id="94" w:name="__DdeLink__973_1741822034"/>
-      <w:r>
-        <w:rPr>
-          <w:rFonts w:ascii="arial" w:hAnsi="arial"/>
-          <w:i w:val="false"/>
-          <w:iCs w:val="false"/>
-          <w:color w:val="000000"/>
-        </w:rPr>
-        <w:t>Requirements Specification</w:t>
-      </w:r>
-      <w:bookmarkEnd w:id="94"/>
       <w:r>
         <w:rPr>
           <w:rFonts w:ascii="arial" w:hAnsi="arial"/>
@@ -8788,16 +8794,16 @@
           <w:rFonts w:ascii="Arial" w:hAnsi="Arial" w:cs="Arial"/>
         </w:rPr>
       </w:pPr>
-      <w:bookmarkStart w:id="95" w:name="__RefHeading___Toc1721_3945709058"/>
-      <w:bookmarkStart w:id="96" w:name="_Toc410630979"/>
-      <w:bookmarkEnd w:id="95"/>
+      <w:bookmarkStart w:id="93" w:name="__RefHeading___Toc1721_3945709058"/>
+      <w:bookmarkStart w:id="94" w:name="_Toc410630979"/>
+      <w:bookmarkEnd w:id="93"/>
       <w:r>
         <w:rPr>
           <w:rFonts w:cs="Arial" w:ascii="Arial" w:hAnsi="Arial"/>
         </w:rPr>
         <w:t>Database Design</w:t>
       </w:r>
-      <w:bookmarkEnd w:id="96"/>
+      <w:bookmarkEnd w:id="94"/>
     </w:p>
     <w:p>
       <w:pPr>
@@ -9248,16 +9254,16 @@
           <w:rFonts w:ascii="Arial" w:hAnsi="Arial" w:cs="Arial"/>
         </w:rPr>
       </w:pPr>
-      <w:bookmarkStart w:id="97" w:name="__RefHeading___Toc1723_3945709058"/>
-      <w:bookmarkStart w:id="98" w:name="_Toc410630980"/>
-      <w:bookmarkEnd w:id="97"/>
+      <w:bookmarkStart w:id="95" w:name="__RefHeading___Toc1723_3945709058"/>
+      <w:bookmarkStart w:id="96" w:name="_Toc410630980"/>
+      <w:bookmarkEnd w:id="95"/>
       <w:r>
         <w:rPr>
           <w:rFonts w:cs="Arial" w:ascii="Arial" w:hAnsi="Arial"/>
         </w:rPr>
         <w:t>Data Conversions</w:t>
       </w:r>
-      <w:bookmarkEnd w:id="98"/>
+      <w:bookmarkEnd w:id="96"/>
     </w:p>
     <w:p>
       <w:pPr>
@@ -9907,16 +9913,16 @@
           <w:rFonts w:ascii="Arial" w:hAnsi="Arial" w:cs="Arial"/>
         </w:rPr>
       </w:pPr>
-      <w:bookmarkStart w:id="99" w:name="__RefHeading___Toc1725_3945709058"/>
-      <w:bookmarkStart w:id="100" w:name="_Toc410630981"/>
-      <w:bookmarkEnd w:id="99"/>
+      <w:bookmarkStart w:id="97" w:name="__RefHeading___Toc1725_3945709058"/>
+      <w:bookmarkStart w:id="98" w:name="_Toc410630981"/>
+      <w:bookmarkEnd w:id="97"/>
       <w:r>
         <w:rPr>
           <w:rFonts w:cs="Arial" w:ascii="Arial" w:hAnsi="Arial"/>
         </w:rPr>
         <w:t>Application Program Interfaces</w:t>
       </w:r>
-      <w:bookmarkEnd w:id="100"/>
+      <w:bookmarkEnd w:id="98"/>
     </w:p>
     <w:p>
       <w:pPr>
@@ -9999,223 +10005,223 @@
           <w:rFonts w:ascii="Arial" w:hAnsi="Arial" w:cs="Arial"/>
         </w:rPr>
       </w:pPr>
-      <w:bookmarkStart w:id="101" w:name="__RefHeading___Toc1727_3945709058"/>
-      <w:bookmarkStart w:id="102" w:name="_Toc410630982"/>
-      <w:bookmarkEnd w:id="101"/>
+      <w:bookmarkStart w:id="99" w:name="__RefHeading___Toc1727_3945709058"/>
+      <w:bookmarkStart w:id="100" w:name="_Toc410630982"/>
+      <w:bookmarkEnd w:id="99"/>
       <w:r>
         <w:rPr>
           <w:rFonts w:cs="Arial" w:ascii="Arial" w:hAnsi="Arial"/>
         </w:rPr>
         <w:t>User Interface Design</w:t>
       </w:r>
+      <w:bookmarkEnd w:id="100"/>
+    </w:p>
+    <w:p>
+      <w:pPr>
+        <w:pStyle w:val="InfoBlue"/>
+        <w:rPr>
+          <w:rFonts w:ascii="arial" w:hAnsi="arial"/>
+          <w:i w:val="false"/>
+          <w:i w:val="false"/>
+          <w:iCs w:val="false"/>
+          <w:color w:val="000000"/>
+        </w:rPr>
+      </w:pPr>
+      <w:r>
+        <w:rPr>
+          <w:rFonts w:ascii="arial" w:hAnsi="arial"/>
+          <w:i w:val="false"/>
+          <w:iCs w:val="false"/>
+          <w:color w:val="000000"/>
+        </w:rPr>
+        <w:t>SoulJournal will have an interface made using the following technologies:</w:t>
+      </w:r>
+    </w:p>
+    <w:p>
+      <w:pPr>
+        <w:pStyle w:val="TextBody"/>
+        <w:rPr>
+          <w:rFonts w:ascii="arial" w:hAnsi="arial"/>
+          <w:i w:val="false"/>
+          <w:i w:val="false"/>
+          <w:iCs w:val="false"/>
+          <w:color w:val="000000"/>
+        </w:rPr>
+      </w:pPr>
+      <w:r>
+        <w:rPr>
+          <w:rFonts w:ascii="arial" w:hAnsi="arial"/>
+          <w:i w:val="false"/>
+          <w:iCs w:val="false"/>
+          <w:color w:val="000000"/>
+        </w:rPr>
+        <w:t>For the visual design, we will utilize BootStrap. This technology is a widely-used CSS framework that enables rapid website development with pre-built styles and components. Its grid-based system ensures that the application is mobile-responsive, significantly reducing development time and effort.</w:t>
+      </w:r>
+    </w:p>
+    <w:p>
+      <w:pPr>
+        <w:pStyle w:val="TextBody"/>
+        <w:rPr>
+          <w:rFonts w:ascii="arial" w:hAnsi="arial"/>
+          <w:i w:val="false"/>
+          <w:i w:val="false"/>
+          <w:iCs w:val="false"/>
+          <w:color w:val="000000"/>
+        </w:rPr>
+      </w:pPr>
+      <w:r>
+        <w:rPr>
+          <w:rFonts w:ascii="arial" w:hAnsi="arial"/>
+          <w:i w:val="false"/>
+          <w:iCs w:val="false"/>
+          <w:color w:val="000000"/>
+        </w:rPr>
+        <w:t>The interactive functionality of the user interface will be managed using React. React is a client-side JavaScript library designed to build dynamic and responsive web applications. It allows us to create reusable UI components, ensuring a smooth and interactive user experience.</w:t>
+      </w:r>
+    </w:p>
+    <w:p>
+      <w:pPr>
+        <w:pStyle w:val="TextBody"/>
+        <w:rPr>
+          <w:rFonts w:ascii="arial" w:hAnsi="arial"/>
+          <w:i w:val="false"/>
+          <w:i w:val="false"/>
+          <w:iCs w:val="false"/>
+          <w:color w:val="000000"/>
+        </w:rPr>
+      </w:pPr>
+      <w:r>
+        <w:rPr>
+          <w:rFonts w:ascii="arial" w:hAnsi="arial"/>
+          <w:i w:val="false"/>
+          <w:iCs w:val="false"/>
+          <w:color w:val="000000"/>
+        </w:rPr>
+        <w:t>Below in the following figures (Figure 4.5.1-4.5.6) I will display the current state of the web application:</w:t>
+      </w:r>
+    </w:p>
+    <w:p>
+      <w:pPr>
+        <w:pStyle w:val="TextBody"/>
+        <w:rPr>
+          <w:rFonts w:ascii="arial" w:hAnsi="arial"/>
+          <w:i w:val="false"/>
+          <w:i w:val="false"/>
+          <w:iCs w:val="false"/>
+          <w:color w:val="000000"/>
+        </w:rPr>
+      </w:pPr>
+      <w:r>
+        <w:rPr>
+          <w:rFonts w:ascii="arial" w:hAnsi="arial"/>
+          <w:i w:val="false"/>
+          <w:iCs w:val="false"/>
+          <w:color w:val="000000"/>
+        </w:rPr>
+      </w:r>
+    </w:p>
+    <w:p>
+      <w:pPr>
+        <w:pStyle w:val="TextBody"/>
+        <w:rPr>
+          <w:rFonts w:ascii="arial" w:hAnsi="arial"/>
+          <w:i w:val="false"/>
+          <w:i w:val="false"/>
+          <w:iCs w:val="false"/>
+          <w:color w:val="000000"/>
+        </w:rPr>
+      </w:pPr>
+      <w:r>
+        <w:rPr>
+          <w:rFonts w:ascii="arial" w:hAnsi="arial"/>
+          <w:i w:val="false"/>
+          <w:iCs w:val="false"/>
+          <w:color w:val="000000"/>
+        </w:rPr>
+      </w:r>
+    </w:p>
+    <w:p>
+      <w:pPr>
+        <w:pStyle w:val="TextBody"/>
+        <w:rPr>
+          <w:rFonts w:ascii="arial" w:hAnsi="arial"/>
+          <w:i w:val="false"/>
+          <w:i w:val="false"/>
+          <w:iCs w:val="false"/>
+          <w:color w:val="000000"/>
+        </w:rPr>
+      </w:pPr>
+      <w:r>
+        <w:rPr>
+          <w:rFonts w:ascii="arial" w:hAnsi="arial"/>
+          <w:i w:val="false"/>
+          <w:iCs w:val="false"/>
+          <w:color w:val="000000"/>
+        </w:rPr>
+      </w:r>
+    </w:p>
+    <w:p>
+      <w:pPr>
+        <w:pStyle w:val="TextBody"/>
+        <w:rPr>
+          <w:rFonts w:ascii="arial" w:hAnsi="arial"/>
+          <w:i w:val="false"/>
+          <w:i w:val="false"/>
+          <w:iCs w:val="false"/>
+          <w:color w:val="000000"/>
+        </w:rPr>
+      </w:pPr>
+      <w:r>
+        <w:rPr>
+          <w:rFonts w:ascii="arial" w:hAnsi="arial"/>
+          <w:i w:val="false"/>
+          <w:iCs w:val="false"/>
+          <w:color w:val="000000"/>
+        </w:rPr>
+      </w:r>
+    </w:p>
+    <w:p>
+      <w:pPr>
+        <w:pStyle w:val="TextBody"/>
+        <w:rPr>
+          <w:rFonts w:ascii="arial" w:hAnsi="arial"/>
+          <w:i w:val="false"/>
+          <w:i w:val="false"/>
+          <w:iCs w:val="false"/>
+          <w:color w:val="000000"/>
+        </w:rPr>
+      </w:pPr>
+      <w:r>
+        <w:rPr>
+          <w:rFonts w:ascii="arial" w:hAnsi="arial"/>
+          <w:i w:val="false"/>
+          <w:iCs w:val="false"/>
+          <w:color w:val="000000"/>
+        </w:rPr>
+      </w:r>
+    </w:p>
+    <w:p>
+      <w:pPr>
+        <w:pStyle w:val="TextBody"/>
+        <w:rPr>
+          <w:rFonts w:ascii="arial" w:hAnsi="arial"/>
+          <w:i w:val="false"/>
+          <w:i w:val="false"/>
+          <w:iCs w:val="false"/>
+          <w:color w:val="000000"/>
+        </w:rPr>
+      </w:pPr>
+      <w:r>
+        <w:rPr>
+          <w:rFonts w:ascii="arial" w:hAnsi="arial"/>
+          <w:i w:val="false"/>
+          <w:iCs w:val="false"/>
+          <w:color w:val="000000"/>
+        </w:rPr>
+      </w:r>
+      <w:bookmarkStart w:id="101" w:name="__DdeLink__1036_17418220341"/>
+      <w:bookmarkStart w:id="102" w:name="__DdeLink__1036_17418220341"/>
       <w:bookmarkEnd w:id="102"/>
-    </w:p>
-    <w:p>
-      <w:pPr>
-        <w:pStyle w:val="InfoBlue"/>
-        <w:rPr>
-          <w:rFonts w:ascii="arial" w:hAnsi="arial"/>
-          <w:i w:val="false"/>
-          <w:i w:val="false"/>
-          <w:iCs w:val="false"/>
-          <w:color w:val="000000"/>
-        </w:rPr>
-      </w:pPr>
-      <w:r>
-        <w:rPr>
-          <w:rFonts w:ascii="arial" w:hAnsi="arial"/>
-          <w:i w:val="false"/>
-          <w:iCs w:val="false"/>
-          <w:color w:val="000000"/>
-        </w:rPr>
-        <w:t>SoulJournal will have an interface made using the following technologies:</w:t>
-      </w:r>
-    </w:p>
-    <w:p>
-      <w:pPr>
-        <w:pStyle w:val="TextBody"/>
-        <w:rPr>
-          <w:rFonts w:ascii="arial" w:hAnsi="arial"/>
-          <w:i w:val="false"/>
-          <w:i w:val="false"/>
-          <w:iCs w:val="false"/>
-          <w:color w:val="000000"/>
-        </w:rPr>
-      </w:pPr>
-      <w:r>
-        <w:rPr>
-          <w:rFonts w:ascii="arial" w:hAnsi="arial"/>
-          <w:i w:val="false"/>
-          <w:iCs w:val="false"/>
-          <w:color w:val="000000"/>
-        </w:rPr>
-        <w:t>For the visual design, we will utilize BootStrap. This technology is a widely-used CSS framework that enables rapid website development with pre-built styles and components. Its grid-based system ensures that the application is mobile-responsive, significantly reducing development time and effort.</w:t>
-      </w:r>
-    </w:p>
-    <w:p>
-      <w:pPr>
-        <w:pStyle w:val="TextBody"/>
-        <w:rPr>
-          <w:rFonts w:ascii="arial" w:hAnsi="arial"/>
-          <w:i w:val="false"/>
-          <w:i w:val="false"/>
-          <w:iCs w:val="false"/>
-          <w:color w:val="000000"/>
-        </w:rPr>
-      </w:pPr>
-      <w:r>
-        <w:rPr>
-          <w:rFonts w:ascii="arial" w:hAnsi="arial"/>
-          <w:i w:val="false"/>
-          <w:iCs w:val="false"/>
-          <w:color w:val="000000"/>
-        </w:rPr>
-        <w:t>The interactive functionality of the user interface will be managed using React. React is a client-side JavaScript library designed to build dynamic and responsive web applications. It allows us to create reusable UI components, ensuring a smooth and interactive user experience.</w:t>
-      </w:r>
-    </w:p>
-    <w:p>
-      <w:pPr>
-        <w:pStyle w:val="TextBody"/>
-        <w:rPr>
-          <w:rFonts w:ascii="arial" w:hAnsi="arial"/>
-          <w:i w:val="false"/>
-          <w:i w:val="false"/>
-          <w:iCs w:val="false"/>
-          <w:color w:val="000000"/>
-        </w:rPr>
-      </w:pPr>
-      <w:r>
-        <w:rPr>
-          <w:rFonts w:ascii="arial" w:hAnsi="arial"/>
-          <w:i w:val="false"/>
-          <w:iCs w:val="false"/>
-          <w:color w:val="000000"/>
-        </w:rPr>
-        <w:t>Below in the following figures (Figure 4.5.1-4.5.6) I will display the current state of the web application:</w:t>
-      </w:r>
-    </w:p>
-    <w:p>
-      <w:pPr>
-        <w:pStyle w:val="TextBody"/>
-        <w:rPr>
-          <w:rFonts w:ascii="arial" w:hAnsi="arial"/>
-          <w:i w:val="false"/>
-          <w:i w:val="false"/>
-          <w:iCs w:val="false"/>
-          <w:color w:val="000000"/>
-        </w:rPr>
-      </w:pPr>
-      <w:r>
-        <w:rPr>
-          <w:rFonts w:ascii="arial" w:hAnsi="arial"/>
-          <w:i w:val="false"/>
-          <w:iCs w:val="false"/>
-          <w:color w:val="000000"/>
-        </w:rPr>
-      </w:r>
-    </w:p>
-    <w:p>
-      <w:pPr>
-        <w:pStyle w:val="TextBody"/>
-        <w:rPr>
-          <w:rFonts w:ascii="arial" w:hAnsi="arial"/>
-          <w:i w:val="false"/>
-          <w:i w:val="false"/>
-          <w:iCs w:val="false"/>
-          <w:color w:val="000000"/>
-        </w:rPr>
-      </w:pPr>
-      <w:r>
-        <w:rPr>
-          <w:rFonts w:ascii="arial" w:hAnsi="arial"/>
-          <w:i w:val="false"/>
-          <w:iCs w:val="false"/>
-          <w:color w:val="000000"/>
-        </w:rPr>
-      </w:r>
-    </w:p>
-    <w:p>
-      <w:pPr>
-        <w:pStyle w:val="TextBody"/>
-        <w:rPr>
-          <w:rFonts w:ascii="arial" w:hAnsi="arial"/>
-          <w:i w:val="false"/>
-          <w:i w:val="false"/>
-          <w:iCs w:val="false"/>
-          <w:color w:val="000000"/>
-        </w:rPr>
-      </w:pPr>
-      <w:r>
-        <w:rPr>
-          <w:rFonts w:ascii="arial" w:hAnsi="arial"/>
-          <w:i w:val="false"/>
-          <w:iCs w:val="false"/>
-          <w:color w:val="000000"/>
-        </w:rPr>
-      </w:r>
-    </w:p>
-    <w:p>
-      <w:pPr>
-        <w:pStyle w:val="TextBody"/>
-        <w:rPr>
-          <w:rFonts w:ascii="arial" w:hAnsi="arial"/>
-          <w:i w:val="false"/>
-          <w:i w:val="false"/>
-          <w:iCs w:val="false"/>
-          <w:color w:val="000000"/>
-        </w:rPr>
-      </w:pPr>
-      <w:r>
-        <w:rPr>
-          <w:rFonts w:ascii="arial" w:hAnsi="arial"/>
-          <w:i w:val="false"/>
-          <w:iCs w:val="false"/>
-          <w:color w:val="000000"/>
-        </w:rPr>
-      </w:r>
-    </w:p>
-    <w:p>
-      <w:pPr>
-        <w:pStyle w:val="TextBody"/>
-        <w:rPr>
-          <w:rFonts w:ascii="arial" w:hAnsi="arial"/>
-          <w:i w:val="false"/>
-          <w:i w:val="false"/>
-          <w:iCs w:val="false"/>
-          <w:color w:val="000000"/>
-        </w:rPr>
-      </w:pPr>
-      <w:r>
-        <w:rPr>
-          <w:rFonts w:ascii="arial" w:hAnsi="arial"/>
-          <w:i w:val="false"/>
-          <w:iCs w:val="false"/>
-          <w:color w:val="000000"/>
-        </w:rPr>
-      </w:r>
-    </w:p>
-    <w:p>
-      <w:pPr>
-        <w:pStyle w:val="TextBody"/>
-        <w:rPr>
-          <w:rFonts w:ascii="arial" w:hAnsi="arial"/>
-          <w:i w:val="false"/>
-          <w:i w:val="false"/>
-          <w:iCs w:val="false"/>
-          <w:color w:val="000000"/>
-        </w:rPr>
-      </w:pPr>
-      <w:r>
-        <w:rPr>
-          <w:rFonts w:ascii="arial" w:hAnsi="arial"/>
-          <w:i w:val="false"/>
-          <w:iCs w:val="false"/>
-          <w:color w:val="000000"/>
-        </w:rPr>
-      </w:r>
-      <w:bookmarkStart w:id="103" w:name="__DdeLink__1036_17418220341"/>
-      <w:bookmarkStart w:id="104" w:name="__DdeLink__1036_17418220341"/>
-      <w:bookmarkEnd w:id="104"/>
     </w:p>
     <w:p>
       <w:pPr>
@@ -10805,9 +10811,7 @@
                               </w:rPr>
                             </w:pPr>
                             <w:r>
-                              <w:rPr>
-                                <w:color w:val="000000"/>
-                              </w:rPr>
+                              <w:rPr/>
                               <w:drawing>
                                 <wp:inline distT="0" distB="0" distL="0" distR="0">
                                   <wp:extent cx="1827530" cy="4008755"/>
@@ -10881,9 +10885,7 @@
                         </w:rPr>
                       </w:pPr>
                       <w:r>
-                        <w:rPr>
-                          <w:color w:val="000000"/>
-                        </w:rPr>
+                        <w:rPr/>
                         <w:drawing>
                           <wp:inline distT="0" distB="0" distL="0" distR="0">
                             <wp:extent cx="1827530" cy="4008755"/>
@@ -12634,28 +12636,30 @@
           <w:color w:val="000000"/>
         </w:rPr>
       </w:r>
-      <w:bookmarkStart w:id="105" w:name="_Toc1060791891"/>
-      <w:bookmarkStart w:id="106" w:name="_Toc1059078791"/>
-      <w:bookmarkStart w:id="107" w:name="_Toc4528135771"/>
-      <w:bookmarkStart w:id="108" w:name="_Toc5219786361"/>
+      <w:bookmarkStart w:id="103" w:name="_Toc1070277691"/>
+      <w:bookmarkStart w:id="104" w:name="_Toc5238782971"/>
+      <w:bookmarkStart w:id="105" w:name="_Toc4941936481"/>
+      <w:bookmarkStart w:id="106" w:name="_Toc1060795141"/>
+      <w:bookmarkStart w:id="107" w:name="_Toc1060797831"/>
+      <w:bookmarkStart w:id="108" w:name="_Toc1070275591"/>
       <w:bookmarkStart w:id="109" w:name="_Toc4362033771"/>
-      <w:bookmarkStart w:id="110" w:name="_Toc1070275591"/>
-      <w:bookmarkStart w:id="111" w:name="_Toc1060797831"/>
-      <w:bookmarkStart w:id="112" w:name="_Toc1060795141"/>
-      <w:bookmarkStart w:id="113" w:name="_Toc4941936481"/>
-      <w:bookmarkStart w:id="114" w:name="_Toc5238782971"/>
-      <w:bookmarkStart w:id="115" w:name="_Toc1070277691"/>
-      <w:bookmarkStart w:id="116" w:name="_Toc1060791891"/>
-      <w:bookmarkStart w:id="117" w:name="_Toc1059078791"/>
-      <w:bookmarkStart w:id="118" w:name="_Toc4528135771"/>
-      <w:bookmarkStart w:id="119" w:name="_Toc5219786361"/>
+      <w:bookmarkStart w:id="110" w:name="_Toc5219786361"/>
+      <w:bookmarkStart w:id="111" w:name="_Toc4528135771"/>
+      <w:bookmarkStart w:id="112" w:name="_Toc1059078791"/>
+      <w:bookmarkStart w:id="113" w:name="_Toc1060791891"/>
+      <w:bookmarkStart w:id="114" w:name="_Toc1070277691"/>
+      <w:bookmarkStart w:id="115" w:name="_Toc5238782971"/>
+      <w:bookmarkStart w:id="116" w:name="_Toc4941936481"/>
+      <w:bookmarkStart w:id="117" w:name="_Toc1060795141"/>
+      <w:bookmarkStart w:id="118" w:name="_Toc1060797831"/>
+      <w:bookmarkStart w:id="119" w:name="_Toc1070275591"/>
       <w:bookmarkStart w:id="120" w:name="_Toc4362033771"/>
-      <w:bookmarkStart w:id="121" w:name="_Toc1070275591"/>
-      <w:bookmarkStart w:id="122" w:name="_Toc1060797831"/>
-      <w:bookmarkStart w:id="123" w:name="_Toc1060795141"/>
-      <w:bookmarkStart w:id="124" w:name="_Toc4941936481"/>
-      <w:bookmarkStart w:id="125" w:name="_Toc5238782971"/>
-      <w:bookmarkStart w:id="126" w:name="_Toc1070277691"/>
+      <w:bookmarkStart w:id="121" w:name="_Toc5219786361"/>
+      <w:bookmarkStart w:id="122" w:name="_Toc4528135771"/>
+      <w:bookmarkStart w:id="123" w:name="_Toc1059078791"/>
+      <w:bookmarkStart w:id="124" w:name="_Toc1060791891"/>
+      <w:bookmarkEnd w:id="114"/>
+      <w:bookmarkEnd w:id="115"/>
       <w:bookmarkEnd w:id="116"/>
       <w:bookmarkEnd w:id="117"/>
       <w:bookmarkEnd w:id="118"/>
@@ -12665,8 +12669,6 @@
       <w:bookmarkEnd w:id="122"/>
       <w:bookmarkEnd w:id="123"/>
       <w:bookmarkEnd w:id="124"/>
-      <w:bookmarkEnd w:id="125"/>
-      <w:bookmarkEnd w:id="126"/>
       <w:r>
         <w:br w:type="page"/>
       </w:r>
@@ -12681,8 +12683,8 @@
         <w:ind w:left="0" w:hanging="0"/>
         <w:rPr/>
       </w:pPr>
-      <w:bookmarkStart w:id="127" w:name="__RefHeading___Toc1733_3945709058"/>
-      <w:bookmarkEnd w:id="127"/>
+      <w:bookmarkStart w:id="125" w:name="__RefHeading___Toc1733_3945709058"/>
+      <w:bookmarkEnd w:id="125"/>
       <w:r>
         <w:rPr/>
         <w:t xml:space="preserve"> </w:t>
@@ -12695,14 +12697,14 @@
           <w:rFonts w:ascii="Arial" w:hAnsi="Arial" w:cs="Arial"/>
         </w:rPr>
       </w:pPr>
-      <w:bookmarkStart w:id="128" w:name="_Toc410630985"/>
+      <w:bookmarkStart w:id="126" w:name="_Toc410630985"/>
       <w:r>
         <w:rPr>
           <w:rFonts w:cs="Arial" w:ascii="Arial" w:hAnsi="Arial"/>
         </w:rPr>
         <w:t>Appendix A: References</w:t>
       </w:r>
-      <w:bookmarkEnd w:id="128"/>
+      <w:bookmarkEnd w:id="126"/>
     </w:p>
     <w:p>
       <w:pPr>
@@ -12981,14 +12983,14 @@
           <w:rFonts w:ascii="Arial" w:hAnsi="Arial" w:cs="Arial"/>
         </w:rPr>
       </w:pPr>
-      <w:bookmarkStart w:id="129" w:name="_Toc410630986"/>
+      <w:bookmarkStart w:id="127" w:name="_Toc410630986"/>
       <w:r>
         <w:rPr>
           <w:rFonts w:cs="Arial" w:ascii="Arial" w:hAnsi="Arial"/>
         </w:rPr>
         <w:t>Appendix B: Key Terms</w:t>
       </w:r>
-      <w:bookmarkEnd w:id="129"/>
+      <w:bookmarkEnd w:id="127"/>
     </w:p>
     <w:p>
       <w:pPr>
@@ -14275,7 +14277,7 @@
         <w:szCs w:val="18"/>
         <w:rFonts w:cs="Arial" w:ascii="Arial" w:hAnsi="Arial"/>
       </w:rPr>
-      <w:t>20</w:t>
+      <w:t>23</w:t>
     </w:r>
     <w:r>
       <w:rPr>
@@ -19991,7 +19993,7 @@
     <w:qFormat/>
     <w:pPr>
       <w:shd w:val="clear" w:color="auto" w:fill="auto"/>
-      <w:overflowPunct w:val="false"/>
+      <w:overflowPunct w:val="true"/>
       <w:snapToGrid w:val="true"/>
       <w:textAlignment w:val="baseline"/>
     </w:pPr>

</xml_diff>